<commit_message>
Adding ERD image, and some minor changes
</commit_message>
<xml_diff>
--- a/Housing Loans ETL Report.docx
+++ b/Housing Loans ETL Report.docx
@@ -130,15 +130,15 @@
           <w:rFonts w:cstheme="minorHAnsi"/>
           <w:sz w:val="22"/>
           <w:szCs w:val="22"/>
-          <w:lang w:val="en-US"/>
-        </w:rPr>
-      </w:pPr>
-      <w:r>
-        <w:rPr>
-          <w:rFonts w:cstheme="minorHAnsi"/>
-          <w:sz w:val="22"/>
-          <w:szCs w:val="22"/>
-          <w:lang w:val="en-US"/>
+          <w:lang w:val="es-ES"/>
+        </w:rPr>
+      </w:pPr>
+      <w:r>
+        <w:rPr>
+          <w:rFonts w:cstheme="minorHAnsi"/>
+          <w:sz w:val="22"/>
+          <w:szCs w:val="22"/>
+          <w:lang w:val="es-ES"/>
         </w:rPr>
         <w:t>Gustavo Maldonado</w:t>
       </w:r>
@@ -149,15 +149,15 @@
           <w:rFonts w:cstheme="minorHAnsi"/>
           <w:sz w:val="22"/>
           <w:szCs w:val="22"/>
-          <w:lang w:val="en-US"/>
-        </w:rPr>
-      </w:pPr>
-      <w:r>
-        <w:rPr>
-          <w:rFonts w:cstheme="minorHAnsi"/>
-          <w:sz w:val="22"/>
-          <w:szCs w:val="22"/>
-          <w:lang w:val="en-US"/>
+          <w:lang w:val="es-ES"/>
+        </w:rPr>
+      </w:pPr>
+      <w:r>
+        <w:rPr>
+          <w:rFonts w:cstheme="minorHAnsi"/>
+          <w:sz w:val="22"/>
+          <w:szCs w:val="22"/>
+          <w:lang w:val="es-ES"/>
         </w:rPr>
         <w:t>Juan Cortez</w:t>
       </w:r>
@@ -168,15 +168,15 @@
           <w:rFonts w:cstheme="minorHAnsi"/>
           <w:sz w:val="22"/>
           <w:szCs w:val="22"/>
-          <w:lang w:val="en-US"/>
-        </w:rPr>
-      </w:pPr>
-      <w:r>
-        <w:rPr>
-          <w:rFonts w:cstheme="minorHAnsi"/>
-          <w:sz w:val="22"/>
-          <w:szCs w:val="22"/>
-          <w:lang w:val="en-US"/>
+          <w:lang w:val="es-ES"/>
+        </w:rPr>
+      </w:pPr>
+      <w:r>
+        <w:rPr>
+          <w:rFonts w:cstheme="minorHAnsi"/>
+          <w:sz w:val="22"/>
+          <w:szCs w:val="22"/>
+          <w:lang w:val="es-ES"/>
         </w:rPr>
         <w:t>Marcelo Flores</w:t>
       </w:r>
@@ -213,69 +213,10 @@
     <w:p>
       <w:pPr>
         <w:jc w:val="center"/>
-        <w:rPr>
-          <w:rFonts w:cstheme="minorHAnsi"/>
-          <w:sz w:val="22"/>
-          <w:szCs w:val="22"/>
-          <w:lang w:val="en-US"/>
-        </w:rPr>
-      </w:pPr>
-      <w:r>
-        <w:rPr>
-          <w:rFonts w:cstheme="minorHAnsi"/>
-          <w:sz w:val="22"/>
-          <w:szCs w:val="22"/>
-          <w:lang w:val="en-US"/>
-        </w:rPr>
-        <w:t>ETL- Project Report</w:t>
-      </w:r>
-    </w:p>
-    <w:p>
-      <w:pPr>
-        <w:jc w:val="center"/>
-        <w:rPr>
-          <w:rFonts w:cstheme="minorHAnsi"/>
-          <w:sz w:val="22"/>
-          <w:szCs w:val="22"/>
-          <w:lang w:val="en-US"/>
-        </w:rPr>
-      </w:pPr>
-    </w:p>
-    <w:p>
-      <w:pPr>
-        <w:jc w:val="center"/>
-        <w:rPr>
-          <w:rFonts w:cstheme="minorHAnsi"/>
-          <w:lang w:val="en-US"/>
-        </w:rPr>
-      </w:pPr>
-      <w:r>
-        <w:rPr>
-          <w:rFonts w:cstheme="minorHAnsi"/>
-          <w:lang w:val="en-US"/>
-        </w:rPr>
-        <w:t>Housing loans Analysis for Mexican Municipalities.</w:t>
-      </w:r>
-    </w:p>
-    <w:p>
-      <w:pPr>
-        <w:jc w:val="center"/>
-        <w:rPr>
-          <w:rFonts w:cstheme="minorHAnsi"/>
-          <w:sz w:val="22"/>
-          <w:szCs w:val="22"/>
-          <w:lang w:val="en-US"/>
-        </w:rPr>
-      </w:pPr>
-    </w:p>
-    <w:p>
-      <w:pPr>
         <w:rPr>
           <w:rFonts w:cstheme="minorHAnsi"/>
           <w:b/>
           <w:bCs/>
-          <w:sz w:val="22"/>
-          <w:szCs w:val="22"/>
           <w:lang w:val="en-US"/>
         </w:rPr>
       </w:pPr>
@@ -284,6 +225,65 @@
           <w:rFonts w:cstheme="minorHAnsi"/>
           <w:b/>
           <w:bCs/>
+          <w:lang w:val="en-US"/>
+        </w:rPr>
+        <w:t>ETL- Project Report</w:t>
+      </w:r>
+    </w:p>
+    <w:p>
+      <w:pPr>
+        <w:jc w:val="center"/>
+        <w:rPr>
+          <w:rFonts w:cstheme="minorHAnsi"/>
+          <w:sz w:val="22"/>
+          <w:szCs w:val="22"/>
+          <w:lang w:val="en-US"/>
+        </w:rPr>
+      </w:pPr>
+    </w:p>
+    <w:p>
+      <w:pPr>
+        <w:jc w:val="center"/>
+        <w:rPr>
+          <w:rFonts w:cstheme="minorHAnsi"/>
+          <w:lang w:val="en-US"/>
+        </w:rPr>
+      </w:pPr>
+      <w:r>
+        <w:rPr>
+          <w:rFonts w:cstheme="minorHAnsi"/>
+          <w:lang w:val="en-US"/>
+        </w:rPr>
+        <w:t>Housing loans Analysis for Mexican Municipalities.</w:t>
+      </w:r>
+    </w:p>
+    <w:p>
+      <w:pPr>
+        <w:jc w:val="center"/>
+        <w:rPr>
+          <w:rFonts w:cstheme="minorHAnsi"/>
+          <w:sz w:val="22"/>
+          <w:szCs w:val="22"/>
+          <w:lang w:val="en-US"/>
+        </w:rPr>
+      </w:pPr>
+    </w:p>
+    <w:p>
+      <w:pPr>
+        <w:rPr>
+          <w:rFonts w:cstheme="minorHAnsi"/>
+          <w:b/>
+          <w:bCs/>
+          <w:sz w:val="22"/>
+          <w:szCs w:val="22"/>
+          <w:lang w:val="en-US"/>
+        </w:rPr>
+      </w:pPr>
+      <w:r>
+        <w:rPr>
+          <w:rFonts w:cstheme="minorHAnsi"/>
+          <w:b/>
+          <w:bCs/>
           <w:sz w:val="22"/>
           <w:szCs w:val="22"/>
           <w:lang w:val="en-US"/>
@@ -299,6 +299,7 @@
           <w:sz w:val="22"/>
           <w:szCs w:val="22"/>
           <w:shd w:val="clear" w:color="auto" w:fill="FFFFFF"/>
+          <w:lang w:val="en-US"/>
         </w:rPr>
       </w:pPr>
       <w:r>
@@ -309,15 +310,81 @@
           <w:szCs w:val="22"/>
           <w:shd w:val="clear" w:color="auto" w:fill="FFFFFF"/>
         </w:rPr>
-        <w:t>The objective is to analyze housing credit loans that have general data from the applicants and combine it with housing and spending data from municipalities and states in Mexico to get better insigh</w:t>
-      </w:r>
-    </w:p>
-    <w:p>
-      <w:pPr>
-        <w:rPr>
-          <w:rFonts w:cstheme="minorHAnsi"/>
-          <w:sz w:val="22"/>
-          <w:szCs w:val="22"/>
+        <w:t xml:space="preserve">The objective is to </w:t>
+      </w:r>
+      <w:r>
+        <w:rPr>
+          <w:rFonts w:eastAsia="Times New Roman" w:cs="Times New Roman"/>
+          <w:color w:val="24292E"/>
+          <w:sz w:val="22"/>
+          <w:szCs w:val="22"/>
+          <w:shd w:val="clear" w:color="auto" w:fill="FFFFFF"/>
+          <w:lang w:val="en-US"/>
+        </w:rPr>
+        <w:t>perform</w:t>
+      </w:r>
+      <w:r>
+        <w:rPr>
+          <w:rFonts w:eastAsia="Times New Roman" w:cs="Times New Roman"/>
+          <w:color w:val="24292E"/>
+          <w:sz w:val="22"/>
+          <w:szCs w:val="22"/>
+          <w:shd w:val="clear" w:color="auto" w:fill="FFFFFF"/>
+          <w:lang w:val="en-US"/>
+        </w:rPr>
+        <w:t xml:space="preserve"> and ETL (extract, transform, load) to </w:t>
+      </w:r>
+      <w:r>
+        <w:rPr>
+          <w:rFonts w:eastAsia="Times New Roman" w:cs="Times New Roman"/>
+          <w:color w:val="24292E"/>
+          <w:sz w:val="22"/>
+          <w:szCs w:val="22"/>
+          <w:shd w:val="clear" w:color="auto" w:fill="FFFFFF"/>
+        </w:rPr>
+        <w:t xml:space="preserve">analyze housing credit loans that have general data from the applicants and combine it with housing and spending data from municipalities and states in Mexico to get better </w:t>
+      </w:r>
+      <w:r>
+        <w:rPr>
+          <w:rFonts w:eastAsia="Times New Roman" w:cs="Times New Roman"/>
+          <w:color w:val="24292E"/>
+          <w:sz w:val="22"/>
+          <w:szCs w:val="22"/>
+          <w:shd w:val="clear" w:color="auto" w:fill="FFFFFF"/>
+          <w:lang w:val="en-US"/>
+        </w:rPr>
+        <w:t>insi</w:t>
+      </w:r>
+      <w:r>
+        <w:rPr>
+          <w:rFonts w:eastAsia="Times New Roman" w:cs="Times New Roman"/>
+          <w:color w:val="24292E"/>
+          <w:sz w:val="22"/>
+          <w:szCs w:val="22"/>
+          <w:shd w:val="clear" w:color="auto" w:fill="FFFFFF"/>
+          <w:lang w:val="en-US"/>
+        </w:rPr>
+        <w:t>ghts</w:t>
+      </w:r>
+      <w:r>
+        <w:rPr>
+          <w:rFonts w:eastAsia="Times New Roman" w:cs="Times New Roman"/>
+          <w:color w:val="24292E"/>
+          <w:sz w:val="22"/>
+          <w:szCs w:val="22"/>
+          <w:shd w:val="clear" w:color="auto" w:fill="FFFFFF"/>
+          <w:lang w:val="en-US"/>
+        </w:rPr>
+        <w:t xml:space="preserve">. </w:t>
+      </w:r>
+    </w:p>
+    <w:p>
+      <w:pPr>
+        <w:rPr>
+          <w:rFonts w:cstheme="minorHAnsi"/>
+          <w:sz w:val="22"/>
+          <w:szCs w:val="22"/>
+          <w:lang w:val="en-US"/>
         </w:rPr>
       </w:pPr>
     </w:p>
@@ -788,155 +855,6 @@
     <w:p>
       <w:pPr>
         <w:rPr>
-          <w:rFonts w:eastAsia="Times New Roman" w:cstheme="minorHAnsi"/>
-          <w:color w:val="000000" w:themeColor="text1"/>
-          <w:sz w:val="22"/>
-          <w:szCs w:val="22"/>
-        </w:rPr>
-      </w:pPr>
-    </w:p>
-    <w:p>
-      <w:pPr>
-        <w:pStyle w:val="ListParagraph"/>
-        <w:numPr>
-          <w:ilvl w:val="0"/>
-          <w:numId w:val="2"/>
-        </w:numPr>
-        <w:rPr>
-          <w:rFonts w:eastAsia="Times New Roman" w:cstheme="minorHAnsi"/>
-          <w:color w:val="000000" w:themeColor="text1"/>
-          <w:sz w:val="22"/>
-          <w:szCs w:val="22"/>
-          <w:lang w:val="en-US"/>
-        </w:rPr>
-      </w:pPr>
-      <w:r>
-        <w:rPr>
-          <w:rFonts w:eastAsia="Times New Roman" w:cstheme="minorHAnsi"/>
-          <w:color w:val="000000" w:themeColor="text1"/>
-          <w:sz w:val="22"/>
-          <w:szCs w:val="22"/>
-          <w:lang w:val="en-US"/>
-        </w:rPr>
-        <w:t xml:space="preserve">Concatenate elements from both data sets were chosen </w:t>
-      </w:r>
-      <w:r>
-        <w:rPr>
-          <w:rFonts w:eastAsia="Times New Roman" w:cstheme="minorHAnsi"/>
-          <w:color w:val="000000" w:themeColor="text1"/>
-          <w:sz w:val="22"/>
-          <w:szCs w:val="22"/>
-          <w:lang w:val="en-US"/>
-        </w:rPr>
-        <w:t>for their similarities</w:t>
-      </w:r>
-    </w:p>
-    <w:p>
-      <w:pPr>
-        <w:pStyle w:val="ListParagraph"/>
-        <w:numPr>
-          <w:ilvl w:val="1"/>
-          <w:numId w:val="2"/>
-        </w:numPr>
-        <w:rPr>
-          <w:rFonts w:eastAsia="Times New Roman" w:cstheme="minorHAnsi"/>
-          <w:color w:val="000000" w:themeColor="text1"/>
-          <w:sz w:val="22"/>
-          <w:szCs w:val="22"/>
-          <w:lang w:val="en-US"/>
-        </w:rPr>
-      </w:pPr>
-      <w:r>
-        <w:rPr>
-          <w:rFonts w:eastAsia="Times New Roman" w:cstheme="minorHAnsi"/>
-          <w:color w:val="000000" w:themeColor="text1"/>
-          <w:sz w:val="22"/>
-          <w:szCs w:val="22"/>
-          <w:lang w:val="en-US"/>
-        </w:rPr>
-        <w:t>“Clave de Entidad”</w:t>
-      </w:r>
-    </w:p>
-    <w:p>
-      <w:pPr>
-        <w:pStyle w:val="ListParagraph"/>
-        <w:numPr>
-          <w:ilvl w:val="1"/>
-          <w:numId w:val="2"/>
-        </w:numPr>
-        <w:rPr>
-          <w:rFonts w:eastAsia="Times New Roman" w:cstheme="minorHAnsi"/>
-          <w:color w:val="000000" w:themeColor="text1"/>
-          <w:sz w:val="22"/>
-          <w:szCs w:val="22"/>
-          <w:lang w:val="en-US"/>
-        </w:rPr>
-      </w:pPr>
-      <w:r>
-        <w:rPr>
-          <w:rFonts w:eastAsia="Times New Roman" w:cstheme="minorHAnsi"/>
-          <w:color w:val="000000" w:themeColor="text1"/>
-          <w:sz w:val="22"/>
-          <w:szCs w:val="22"/>
-          <w:lang w:val="en-US"/>
-        </w:rPr>
-        <w:t>“Clave de Municipio”</w:t>
-      </w:r>
-    </w:p>
-    <w:p>
-      <w:pPr>
-        <w:rPr>
-          <w:rFonts w:eastAsia="Times New Roman" w:cstheme="minorHAnsi"/>
-          <w:color w:val="000000" w:themeColor="text1"/>
-          <w:sz w:val="22"/>
-          <w:szCs w:val="22"/>
-          <w:lang w:val="en-US"/>
-        </w:rPr>
-      </w:pPr>
-    </w:p>
-    <w:p>
-      <w:pPr>
-        <w:rPr>
-          <w:rFonts w:eastAsia="Times New Roman" w:cstheme="minorHAnsi"/>
-          <w:color w:val="000000" w:themeColor="text1"/>
-          <w:sz w:val="22"/>
-          <w:szCs w:val="22"/>
-        </w:rPr>
-      </w:pPr>
-    </w:p>
-    <w:p>
-      <w:pPr>
-        <w:ind w:left="720"/>
-        <w:rPr>
-          <w:rFonts w:cstheme="minorHAnsi"/>
-          <w:sz w:val="22"/>
-          <w:szCs w:val="22"/>
-        </w:rPr>
-      </w:pPr>
-    </w:p>
-    <w:p>
-      <w:pPr>
-        <w:tabs>
-          <w:tab w:val="left" w:pos="5500"/>
-        </w:tabs>
-        <w:rPr>
-          <w:rFonts w:cstheme="minorHAnsi"/>
-          <w:sz w:val="22"/>
-          <w:szCs w:val="22"/>
-        </w:rPr>
-      </w:pPr>
-      <w:r>
-        <w:rPr>
-          <w:rFonts w:cstheme="minorHAnsi"/>
-          <w:sz w:val="22"/>
-          <w:szCs w:val="22"/>
-        </w:rPr>
-        <w:tab/>
-      </w:r>
-    </w:p>
-    <w:p>
-      <w:pPr>
-        <w:rPr>
           <w:rFonts w:cstheme="minorHAnsi"/>
           <w:b/>
           <w:bCs/>
@@ -957,9 +875,7 @@
           <w:lang w:val="en-US"/>
         </w:rPr>
       </w:pPr>
-    </w:p>
-    <w:p>
-      <w:pPr>
+      <w:r>
         <w:rPr>
           <w:rFonts w:cstheme="minorHAnsi"/>
           <w:b/>
@@ -968,29 +884,6 @@
           <w:szCs w:val="22"/>
           <w:lang w:val="en-US"/>
         </w:rPr>
-      </w:pPr>
-    </w:p>
-    <w:p>
-      <w:pPr>
-        <w:rPr>
-          <w:rFonts w:cstheme="minorHAnsi"/>
-          <w:b/>
-          <w:bCs/>
-          <w:sz w:val="22"/>
-          <w:szCs w:val="22"/>
-          <w:lang w:val="en-US"/>
-        </w:rPr>
-      </w:pPr>
-      <w:r>
-        <w:rPr>
-          <w:rFonts w:cstheme="minorHAnsi"/>
-          <w:b/>
-          <w:bCs/>
-          <w:sz w:val="22"/>
-          <w:szCs w:val="22"/>
-          <w:lang w:val="en-US"/>
-        </w:rPr>
-        <w:lastRenderedPageBreak/>
         <w:t>Transformation</w:t>
       </w:r>
     </w:p>
@@ -1014,19 +907,141 @@
           <w:numId w:val="6"/>
         </w:numPr>
         <w:rPr>
-          <w:rFonts w:cstheme="minorHAnsi"/>
-          <w:sz w:val="22"/>
-          <w:szCs w:val="22"/>
-          <w:lang w:val="en-US"/>
-        </w:rPr>
-      </w:pPr>
-      <w:r>
-        <w:rPr>
-          <w:rFonts w:cstheme="minorHAnsi"/>
-          <w:sz w:val="22"/>
-          <w:szCs w:val="22"/>
-          <w:lang w:val="en-US"/>
-        </w:rPr>
+          <w:rFonts w:eastAsia="Times New Roman" w:cstheme="minorHAnsi"/>
+          <w:color w:val="000000" w:themeColor="text1"/>
+          <w:sz w:val="22"/>
+          <w:szCs w:val="22"/>
+          <w:lang w:val="en-US"/>
+        </w:rPr>
+      </w:pPr>
+      <w:r>
+        <w:rPr>
+          <w:rFonts w:eastAsia="Times New Roman" w:cstheme="minorHAnsi"/>
+          <w:color w:val="000000" w:themeColor="text1"/>
+          <w:sz w:val="22"/>
+          <w:szCs w:val="22"/>
+          <w:lang w:val="en-US"/>
+        </w:rPr>
+        <w:t>Concatenate elements from both data sets were chosen for their similarities</w:t>
+      </w:r>
+    </w:p>
+    <w:p>
+      <w:pPr>
+        <w:pStyle w:val="ListParagraph"/>
+        <w:numPr>
+          <w:ilvl w:val="1"/>
+          <w:numId w:val="6"/>
+        </w:numPr>
+        <w:rPr>
+          <w:rFonts w:eastAsia="Times New Roman" w:cstheme="minorHAnsi"/>
+          <w:color w:val="000000" w:themeColor="text1"/>
+          <w:sz w:val="22"/>
+          <w:szCs w:val="22"/>
+          <w:lang w:val="en-US"/>
+        </w:rPr>
+      </w:pPr>
+      <w:r>
+        <w:rPr>
+          <w:rFonts w:eastAsia="Times New Roman" w:cstheme="minorHAnsi"/>
+          <w:color w:val="000000" w:themeColor="text1"/>
+          <w:sz w:val="22"/>
+          <w:szCs w:val="22"/>
+          <w:lang w:val="en-US"/>
+        </w:rPr>
+        <w:t xml:space="preserve">“Clave de </w:t>
+      </w:r>
+      <w:proofErr w:type="spellStart"/>
+      <w:r>
+        <w:rPr>
+          <w:rFonts w:eastAsia="Times New Roman" w:cstheme="minorHAnsi"/>
+          <w:color w:val="000000" w:themeColor="text1"/>
+          <w:sz w:val="22"/>
+          <w:szCs w:val="22"/>
+          <w:lang w:val="en-US"/>
+        </w:rPr>
+        <w:t>Entidad</w:t>
+      </w:r>
+      <w:proofErr w:type="spellEnd"/>
+      <w:r>
+        <w:rPr>
+          <w:rFonts w:eastAsia="Times New Roman" w:cstheme="minorHAnsi"/>
+          <w:color w:val="000000" w:themeColor="text1"/>
+          <w:sz w:val="22"/>
+          <w:szCs w:val="22"/>
+          <w:lang w:val="en-US"/>
+        </w:rPr>
+        <w:t>”</w:t>
+      </w:r>
+    </w:p>
+    <w:p>
+      <w:pPr>
+        <w:pStyle w:val="ListParagraph"/>
+        <w:numPr>
+          <w:ilvl w:val="1"/>
+          <w:numId w:val="6"/>
+        </w:numPr>
+        <w:rPr>
+          <w:rFonts w:eastAsia="Times New Roman" w:cstheme="minorHAnsi"/>
+          <w:color w:val="000000" w:themeColor="text1"/>
+          <w:sz w:val="22"/>
+          <w:szCs w:val="22"/>
+          <w:lang w:val="en-US"/>
+        </w:rPr>
+      </w:pPr>
+      <w:r>
+        <w:rPr>
+          <w:rFonts w:eastAsia="Times New Roman" w:cstheme="minorHAnsi"/>
+          <w:color w:val="000000" w:themeColor="text1"/>
+          <w:sz w:val="22"/>
+          <w:szCs w:val="22"/>
+          <w:lang w:val="en-US"/>
+        </w:rPr>
+        <w:t>“Clave de Municipio”</w:t>
+      </w:r>
+    </w:p>
+    <w:p>
+      <w:pPr>
+        <w:rPr>
+          <w:rFonts w:eastAsia="Times New Roman" w:cstheme="minorHAnsi"/>
+          <w:color w:val="000000" w:themeColor="text1"/>
+          <w:sz w:val="22"/>
+          <w:szCs w:val="22"/>
+          <w:lang w:val="en-US"/>
+        </w:rPr>
+      </w:pPr>
+      <w:r>
+        <w:rPr>
+          <w:rFonts w:eastAsia="Times New Roman" w:cstheme="minorHAnsi"/>
+          <w:color w:val="000000" w:themeColor="text1"/>
+          <w:sz w:val="22"/>
+          <w:szCs w:val="22"/>
+          <w:lang w:val="en-US"/>
+        </w:rPr>
+        <w:br w:type="page"/>
+      </w:r>
+    </w:p>
+    <w:p>
+      <w:pPr>
+        <w:pStyle w:val="ListParagraph"/>
+        <w:numPr>
+          <w:ilvl w:val="0"/>
+          <w:numId w:val="6"/>
+        </w:numPr>
+        <w:rPr>
+          <w:rFonts w:cstheme="minorHAnsi"/>
+          <w:sz w:val="22"/>
+          <w:szCs w:val="22"/>
+          <w:lang w:val="en-US"/>
+        </w:rPr>
+      </w:pPr>
+      <w:r>
+        <w:rPr>
+          <w:rFonts w:cstheme="minorHAnsi"/>
+          <w:sz w:val="22"/>
+          <w:szCs w:val="22"/>
+          <w:lang w:val="en-US"/>
+        </w:rPr>
+        <w:lastRenderedPageBreak/>
         <w:t>Creat</w:t>
       </w:r>
       <w:r>
@@ -1396,30 +1411,40 @@
           <w:ilvl w:val="2"/>
           <w:numId w:val="7"/>
         </w:numPr>
-        <w:rPr>
-          <w:rFonts w:cstheme="minorHAnsi"/>
-          <w:sz w:val="22"/>
-          <w:szCs w:val="22"/>
-          <w:lang w:val="en-US"/>
-        </w:rPr>
-      </w:pPr>
-      <w:r>
-        <w:rPr>
-          <w:rFonts w:cstheme="minorHAnsi"/>
-          <w:sz w:val="22"/>
-          <w:szCs w:val="22"/>
-          <w:lang w:val="en-US"/>
-        </w:rPr>
-        <w:t>Decide on the data model</w:t>
-      </w:r>
-      <w:r>
-        <w:rPr>
-          <w:rFonts w:cstheme="minorHAnsi"/>
-          <w:sz w:val="22"/>
-          <w:szCs w:val="22"/>
-          <w:lang w:val="en-US"/>
-        </w:rPr>
-        <w:t>.</w:t>
+        <w:ind w:left="1800"/>
+        <w:rPr>
+          <w:rFonts w:cstheme="minorHAnsi"/>
+          <w:sz w:val="22"/>
+          <w:szCs w:val="22"/>
+          <w:lang w:val="en-US"/>
+        </w:rPr>
+      </w:pPr>
+      <w:r>
+        <w:rPr>
+          <w:rFonts w:cstheme="minorHAnsi"/>
+          <w:sz w:val="22"/>
+          <w:szCs w:val="22"/>
+          <w:lang w:val="en-US"/>
+        </w:rPr>
+        <w:t>Load Datasets to pandas as Data</w:t>
+      </w:r>
+      <w:r>
+        <w:rPr>
+          <w:rFonts w:cstheme="minorHAnsi"/>
+          <w:sz w:val="22"/>
+          <w:szCs w:val="22"/>
+          <w:lang w:val="en-US"/>
+        </w:rPr>
+        <w:t xml:space="preserve"> </w:t>
+      </w:r>
+      <w:r>
+        <w:rPr>
+          <w:rFonts w:cstheme="minorHAnsi"/>
+          <w:sz w:val="22"/>
+          <w:szCs w:val="22"/>
+          <w:lang w:val="en-US"/>
+        </w:rPr>
+        <w:t>Frames.</w:t>
       </w:r>
     </w:p>
     <w:p>
@@ -1429,39 +1454,31 @@
           <w:ilvl w:val="2"/>
           <w:numId w:val="7"/>
         </w:numPr>
-        <w:rPr>
-          <w:rFonts w:cstheme="minorHAnsi"/>
-          <w:sz w:val="22"/>
-          <w:szCs w:val="22"/>
-          <w:lang w:val="en-US"/>
-        </w:rPr>
-      </w:pPr>
-      <w:r>
-        <w:rPr>
-          <w:rFonts w:cstheme="minorHAnsi"/>
-          <w:sz w:val="22"/>
-          <w:szCs w:val="22"/>
-          <w:lang w:val="en-US"/>
-        </w:rPr>
-        <w:t>Load Datasets to pandas as Data</w:t>
-      </w:r>
-      <w:r>
-        <w:rPr>
-          <w:rFonts w:cstheme="minorHAnsi"/>
-          <w:sz w:val="22"/>
-          <w:szCs w:val="22"/>
-          <w:lang w:val="en-US"/>
-        </w:rPr>
-        <w:t xml:space="preserve"> </w:t>
-      </w:r>
-      <w:r>
-        <w:rPr>
-          <w:rFonts w:cstheme="minorHAnsi"/>
-          <w:sz w:val="22"/>
-          <w:szCs w:val="22"/>
-          <w:lang w:val="en-US"/>
-        </w:rPr>
-        <w:t>Frames.</w:t>
+        <w:ind w:left="1800"/>
+        <w:rPr>
+          <w:rFonts w:cstheme="minorHAnsi"/>
+          <w:sz w:val="22"/>
+          <w:szCs w:val="22"/>
+          <w:lang w:val="en-US"/>
+        </w:rPr>
+      </w:pPr>
+      <w:r>
+        <w:rPr>
+          <w:rFonts w:cstheme="minorHAnsi"/>
+          <w:sz w:val="22"/>
+          <w:szCs w:val="22"/>
+          <w:lang w:val="en-US"/>
+        </w:rPr>
+        <w:t xml:space="preserve">Filter columns for </w:t>
+      </w:r>
+      <w:r>
+        <w:rPr>
+          <w:rFonts w:cstheme="minorHAnsi"/>
+          <w:sz w:val="22"/>
+          <w:szCs w:val="22"/>
+          <w:lang w:val="en-US"/>
+        </w:rPr>
+        <w:t>analysis.</w:t>
       </w:r>
     </w:p>
     <w:p>
@@ -1471,30 +1488,22 @@
           <w:ilvl w:val="2"/>
           <w:numId w:val="7"/>
         </w:numPr>
-        <w:rPr>
-          <w:rFonts w:cstheme="minorHAnsi"/>
-          <w:sz w:val="22"/>
-          <w:szCs w:val="22"/>
-          <w:lang w:val="en-US"/>
-        </w:rPr>
-      </w:pPr>
-      <w:r>
-        <w:rPr>
-          <w:rFonts w:cstheme="minorHAnsi"/>
-          <w:sz w:val="22"/>
-          <w:szCs w:val="22"/>
-          <w:lang w:val="en-US"/>
-        </w:rPr>
-        <w:t xml:space="preserve">Filter columns for </w:t>
-      </w:r>
-      <w:r>
-        <w:rPr>
-          <w:rFonts w:cstheme="minorHAnsi"/>
-          <w:sz w:val="22"/>
-          <w:szCs w:val="22"/>
-          <w:lang w:val="en-US"/>
-        </w:rPr>
-        <w:t>analysis.</w:t>
+        <w:ind w:left="1800"/>
+        <w:rPr>
+          <w:rFonts w:cstheme="minorHAnsi"/>
+          <w:sz w:val="22"/>
+          <w:szCs w:val="22"/>
+          <w:lang w:val="en-US"/>
+        </w:rPr>
+      </w:pPr>
+      <w:r>
+        <w:rPr>
+          <w:rFonts w:cstheme="minorHAnsi"/>
+          <w:sz w:val="22"/>
+          <w:szCs w:val="22"/>
+          <w:lang w:val="en-US"/>
+        </w:rPr>
+        <w:t>Change and match the names of columns.</w:t>
       </w:r>
     </w:p>
     <w:p>
@@ -1504,21 +1513,22 @@
           <w:ilvl w:val="2"/>
           <w:numId w:val="7"/>
         </w:numPr>
-        <w:rPr>
-          <w:rFonts w:cstheme="minorHAnsi"/>
-          <w:sz w:val="22"/>
-          <w:szCs w:val="22"/>
-          <w:lang w:val="en-US"/>
-        </w:rPr>
-      </w:pPr>
-      <w:r>
-        <w:rPr>
-          <w:rFonts w:cstheme="minorHAnsi"/>
-          <w:sz w:val="22"/>
-          <w:szCs w:val="22"/>
-          <w:lang w:val="en-US"/>
-        </w:rPr>
-        <w:t>Change and match the names of columns.</w:t>
+        <w:ind w:left="1800"/>
+        <w:rPr>
+          <w:rFonts w:cstheme="minorHAnsi"/>
+          <w:sz w:val="22"/>
+          <w:szCs w:val="22"/>
+          <w:lang w:val="en-US"/>
+        </w:rPr>
+      </w:pPr>
+      <w:r>
+        <w:rPr>
+          <w:rFonts w:cstheme="minorHAnsi"/>
+          <w:sz w:val="22"/>
+          <w:szCs w:val="22"/>
+          <w:lang w:val="en-US"/>
+        </w:rPr>
+        <w:t>Normalize data by creating different tables from the original datasets.</w:t>
       </w:r>
     </w:p>
     <w:p>
@@ -1528,30 +1538,7 @@
           <w:ilvl w:val="2"/>
           <w:numId w:val="7"/>
         </w:numPr>
-        <w:rPr>
-          <w:rFonts w:cstheme="minorHAnsi"/>
-          <w:sz w:val="22"/>
-          <w:szCs w:val="22"/>
-          <w:lang w:val="en-US"/>
-        </w:rPr>
-      </w:pPr>
-      <w:r>
-        <w:rPr>
-          <w:rFonts w:cstheme="minorHAnsi"/>
-          <w:sz w:val="22"/>
-          <w:szCs w:val="22"/>
-          <w:lang w:val="en-US"/>
-        </w:rPr>
-        <w:t>Normalize data by creating different tables from the original datasets.</w:t>
-      </w:r>
-    </w:p>
-    <w:p>
-      <w:pPr>
-        <w:pStyle w:val="ListParagraph"/>
-        <w:numPr>
-          <w:ilvl w:val="2"/>
-          <w:numId w:val="7"/>
-        </w:numPr>
+        <w:ind w:left="1800"/>
         <w:rPr>
           <w:rFonts w:cstheme="minorHAnsi"/>
           <w:sz w:val="22"/>
@@ -1576,6 +1563,7 @@
           <w:ilvl w:val="0"/>
           <w:numId w:val="9"/>
         </w:numPr>
+        <w:ind w:left="2880"/>
         <w:rPr>
           <w:rFonts w:cstheme="minorHAnsi"/>
           <w:sz w:val="22"/>
@@ -1600,6 +1588,7 @@
           <w:ilvl w:val="0"/>
           <w:numId w:val="9"/>
         </w:numPr>
+        <w:ind w:left="2880"/>
         <w:rPr>
           <w:rFonts w:cstheme="minorHAnsi"/>
           <w:sz w:val="22"/>
@@ -1624,6 +1613,7 @@
           <w:ilvl w:val="0"/>
           <w:numId w:val="9"/>
         </w:numPr>
+        <w:ind w:left="2880"/>
         <w:rPr>
           <w:rFonts w:cstheme="minorHAnsi"/>
           <w:sz w:val="22"/>
@@ -1648,6 +1638,7 @@
           <w:ilvl w:val="0"/>
           <w:numId w:val="9"/>
         </w:numPr>
+        <w:ind w:left="2880"/>
         <w:rPr>
           <w:rFonts w:cstheme="minorHAnsi"/>
           <w:sz w:val="22"/>
@@ -1672,6 +1663,7 @@
           <w:ilvl w:val="0"/>
           <w:numId w:val="9"/>
         </w:numPr>
+        <w:ind w:left="2880"/>
         <w:rPr>
           <w:rFonts w:cstheme="minorHAnsi"/>
           <w:sz w:val="22"/>
@@ -1696,6 +1688,7 @@
           <w:ilvl w:val="0"/>
           <w:numId w:val="9"/>
         </w:numPr>
+        <w:ind w:left="2880"/>
         <w:rPr>
           <w:rFonts w:cstheme="minorHAnsi"/>
           <w:sz w:val="22"/>
@@ -1738,21 +1731,40 @@
           <w:ilvl w:val="0"/>
           <w:numId w:val="11"/>
         </w:numPr>
-        <w:rPr>
-          <w:rFonts w:cstheme="minorHAnsi"/>
-          <w:sz w:val="22"/>
-          <w:szCs w:val="22"/>
-          <w:lang w:val="en-US"/>
-        </w:rPr>
-      </w:pPr>
-      <w:r>
-        <w:rPr>
-          <w:rFonts w:cstheme="minorHAnsi"/>
-          <w:sz w:val="22"/>
-          <w:szCs w:val="22"/>
-          <w:lang w:val="en-US"/>
-        </w:rPr>
-        <w:t>Removal of rows with summary data by municipality.</w:t>
+        <w:ind w:left="1800"/>
+        <w:rPr>
+          <w:rFonts w:cstheme="minorHAnsi"/>
+          <w:sz w:val="22"/>
+          <w:szCs w:val="22"/>
+          <w:lang w:val="en-US"/>
+        </w:rPr>
+      </w:pPr>
+      <w:r>
+        <w:rPr>
+          <w:rFonts w:cstheme="minorHAnsi"/>
+          <w:sz w:val="22"/>
+          <w:szCs w:val="22"/>
+          <w:lang w:val="en-US"/>
+        </w:rPr>
+        <w:t>Remov</w:t>
+      </w:r>
+      <w:r>
+        <w:rPr>
+          <w:rFonts w:cstheme="minorHAnsi"/>
+          <w:sz w:val="22"/>
+          <w:szCs w:val="22"/>
+          <w:lang w:val="en-US"/>
+        </w:rPr>
+        <w:t>e</w:t>
+      </w:r>
+      <w:r>
+        <w:rPr>
+          <w:rFonts w:cstheme="minorHAnsi"/>
+          <w:sz w:val="22"/>
+          <w:szCs w:val="22"/>
+          <w:lang w:val="en-US"/>
+        </w:rPr>
+        <w:t xml:space="preserve"> rows with summary data by municipality.</w:t>
       </w:r>
     </w:p>
     <w:p>
@@ -1861,16 +1873,7 @@
           <w:szCs w:val="22"/>
           <w:lang w:val="en-US"/>
         </w:rPr>
-        <w:t>C</w:t>
-      </w:r>
-      <w:r>
-        <w:rPr>
-          <w:rFonts w:cstheme="minorHAnsi"/>
-          <w:sz w:val="22"/>
-          <w:szCs w:val="22"/>
-          <w:lang w:val="en-US"/>
-        </w:rPr>
-        <w:t>reate Database on pgAdmin</w:t>
+        <w:t>Create Database on pgAdmin</w:t>
       </w:r>
       <w:r>
         <w:rPr>
@@ -1976,6 +1979,32 @@
           <w:lang w:val="en-US"/>
         </w:rPr>
         <w:t>Loaded information into database.</w:t>
+      </w:r>
+    </w:p>
+    <w:p>
+      <w:pPr>
+        <w:pStyle w:val="ListParagraph"/>
+        <w:numPr>
+          <w:ilvl w:val="0"/>
+          <w:numId w:val="12"/>
+        </w:numPr>
+        <w:rPr>
+          <w:rFonts w:cstheme="minorHAnsi"/>
+          <w:b/>
+          <w:bCs/>
+          <w:sz w:val="22"/>
+          <w:szCs w:val="22"/>
+          <w:lang w:val="en-US"/>
+        </w:rPr>
+      </w:pPr>
+      <w:r>
+        <w:rPr>
+          <w:rFonts w:cstheme="minorHAnsi"/>
+          <w:sz w:val="22"/>
+          <w:szCs w:val="22"/>
+          <w:lang w:val="en-US"/>
+        </w:rPr>
+        <w:t>Perform Queries</w:t>
       </w:r>
     </w:p>
     <w:p>
@@ -3336,7 +3365,7 @@
         <w:rFonts w:hint="default"/>
       </w:rPr>
     </w:lvl>
-    <w:lvl w:ilvl="1" w:tplc="04090003" w:tentative="1">
+    <w:lvl w:ilvl="1" w:tplc="04090003">
       <w:start w:val="1"/>
       <w:numFmt w:val="bullet"/>
       <w:lvlText w:val="o"/>

</xml_diff>